<commit_message>
parte del articulo APA terminado luis
</commit_message>
<xml_diff>
--- a/articulo APA git.docx
+++ b/articulo APA git.docx
@@ -149,14 +149,7 @@
           <w:b/>
           <w:sz w:val="44"/>
         </w:rPr>
-        <w:t xml:space="preserve"> </w:t>
-      </w:r>
-      <w:r>
-        <w:rPr>
-          <w:b/>
-          <w:sz w:val="44"/>
-        </w:rPr>
-        <w:t>15 de marzo 2019</w:t>
+        <w:t xml:space="preserve"> 15 de marzo 2019</w:t>
       </w:r>
     </w:p>
     <w:p>
@@ -318,7 +311,11 @@
     <w:sdt>
       <w:sdtPr>
         <w:rPr>
-          <w:lang w:val="es-ES"/>
+          <w:rFonts w:asciiTheme="minorHAnsi" w:eastAsiaTheme="minorHAnsi" w:hAnsiTheme="minorHAnsi" w:cstheme="minorBidi"/>
+          <w:color w:val="auto"/>
+          <w:sz w:val="22"/>
+          <w:szCs w:val="22"/>
+          <w:lang w:val="es-ES" w:eastAsia="en-US"/>
         </w:rPr>
         <w:id w:val="-1030257573"/>
         <w:docPartObj>
@@ -328,13 +325,8 @@
       </w:sdtPr>
       <w:sdtEndPr>
         <w:rPr>
-          <w:rFonts w:asciiTheme="minorHAnsi" w:eastAsiaTheme="minorHAnsi" w:hAnsiTheme="minorHAnsi" w:cstheme="minorBidi"/>
           <w:b/>
           <w:bCs/>
-          <w:color w:val="auto"/>
-          <w:sz w:val="22"/>
-          <w:szCs w:val="22"/>
-          <w:lang w:eastAsia="en-US"/>
         </w:rPr>
       </w:sdtEndPr>
       <w:sdtContent>
@@ -356,7 +348,9 @@
               <w:tab w:val="right" w:leader="dot" w:pos="8828"/>
             </w:tabs>
             <w:rPr>
+              <w:rFonts w:eastAsiaTheme="minorEastAsia"/>
               <w:noProof/>
+              <w:lang w:eastAsia="es-CR"/>
             </w:rPr>
           </w:pPr>
           <w:r>
@@ -368,13 +362,14 @@
           <w:r>
             <w:fldChar w:fldCharType="separate"/>
           </w:r>
-          <w:hyperlink w:anchor="_Toc3235115" w:history="1">
+          <w:hyperlink w:anchor="_Toc3314340" w:history="1">
             <w:r>
               <w:rPr>
                 <w:rStyle w:val="Hipervnculo"/>
-                <w:noProof/>
-              </w:rPr>
-              <w:t>introducción:</w:t>
+                <w:b/>
+                <w:noProof/>
+              </w:rPr>
+              <w:t>Introducción:</w:t>
             </w:r>
             <w:r>
               <w:rPr>
@@ -395,7 +390,7 @@
                 <w:noProof/>
                 <w:webHidden/>
               </w:rPr>
-              <w:instrText xml:space="preserve"> PAGEREF _Toc3235115 \h </w:instrText>
+              <w:instrText xml:space="preserve"> PAGEREF _Toc3314340 \h </w:instrText>
             </w:r>
             <w:r>
               <w:rPr>
@@ -433,16 +428,19 @@
               <w:tab w:val="right" w:leader="dot" w:pos="8828"/>
             </w:tabs>
             <w:rPr>
+              <w:rFonts w:eastAsiaTheme="minorEastAsia"/>
               <w:noProof/>
+              <w:lang w:eastAsia="es-CR"/>
             </w:rPr>
           </w:pPr>
-          <w:hyperlink w:anchor="_Toc3235116" w:history="1">
+          <w:hyperlink w:anchor="_Toc3314344" w:history="1">
             <w:r>
               <w:rPr>
                 <w:rStyle w:val="Hipervnculo"/>
-                <w:noProof/>
-              </w:rPr>
-              <w:t>código y explicación de clase ListB:</w:t>
+                <w:b/>
+                <w:noProof/>
+              </w:rPr>
+              <w:t>Código y explicación de clase ListB:</w:t>
             </w:r>
             <w:r>
               <w:rPr>
@@ -463,7 +461,7 @@
                 <w:noProof/>
                 <w:webHidden/>
               </w:rPr>
-              <w:instrText xml:space="preserve"> PAGEREF _Toc3235116 \h </w:instrText>
+              <w:instrText xml:space="preserve"> PAGEREF _Toc3314344 \h </w:instrText>
             </w:r>
             <w:r>
               <w:rPr>
@@ -501,16 +499,19 @@
               <w:tab w:val="right" w:leader="dot" w:pos="8828"/>
             </w:tabs>
             <w:rPr>
+              <w:rFonts w:eastAsiaTheme="minorEastAsia"/>
               <w:noProof/>
+              <w:lang w:eastAsia="es-CR"/>
             </w:rPr>
           </w:pPr>
-          <w:hyperlink w:anchor="_Toc3235117" w:history="1">
+          <w:hyperlink w:anchor="_Toc3314345" w:history="1">
             <w:r>
               <w:rPr>
                 <w:rStyle w:val="Hipervnculo"/>
-                <w:noProof/>
-              </w:rPr>
-              <w:t>uso y aplicación de GitHub con Visual Studio:</w:t>
+                <w:b/>
+                <w:noProof/>
+              </w:rPr>
+              <w:t>Uso y aplicación de GitHub con Visual Studio:</w:t>
             </w:r>
             <w:r>
               <w:rPr>
@@ -531,7 +532,7 @@
                 <w:noProof/>
                 <w:webHidden/>
               </w:rPr>
-              <w:instrText xml:space="preserve"> PAGEREF _Toc3235117 \h </w:instrText>
+              <w:instrText xml:space="preserve"> PAGEREF _Toc3314345 \h </w:instrText>
             </w:r>
             <w:r>
               <w:rPr>
@@ -551,7 +552,7 @@
                 <w:noProof/>
                 <w:webHidden/>
               </w:rPr>
-              <w:t>3</w:t>
+              <w:t>5</w:t>
             </w:r>
             <w:r>
               <w:rPr>
@@ -569,13 +570,16 @@
               <w:tab w:val="right" w:leader="dot" w:pos="8828"/>
             </w:tabs>
             <w:rPr>
+              <w:rFonts w:eastAsiaTheme="minorEastAsia"/>
               <w:noProof/>
+              <w:lang w:eastAsia="es-CR"/>
             </w:rPr>
           </w:pPr>
-          <w:hyperlink w:anchor="_Toc3235118" w:history="1">
+          <w:hyperlink w:anchor="_Toc3314346" w:history="1">
             <w:r>
               <w:rPr>
                 <w:rStyle w:val="Hipervnculo"/>
+                <w:b/>
                 <w:noProof/>
               </w:rPr>
               <w:t>Resultados Obtenidos:</w:t>
@@ -599,7 +603,7 @@
                 <w:noProof/>
                 <w:webHidden/>
               </w:rPr>
-              <w:instrText xml:space="preserve"> PAGEREF _Toc3235118 \h </w:instrText>
+              <w:instrText xml:space="preserve"> PAGEREF _Toc3314346 \h </w:instrText>
             </w:r>
             <w:r>
               <w:rPr>
@@ -619,7 +623,7 @@
                 <w:noProof/>
                 <w:webHidden/>
               </w:rPr>
-              <w:t>3</w:t>
+              <w:t>6</w:t>
             </w:r>
             <w:r>
               <w:rPr>
@@ -637,13 +641,16 @@
               <w:tab w:val="right" w:leader="dot" w:pos="8828"/>
             </w:tabs>
             <w:rPr>
+              <w:rFonts w:eastAsiaTheme="minorEastAsia"/>
               <w:noProof/>
+              <w:lang w:eastAsia="es-CR"/>
             </w:rPr>
           </w:pPr>
-          <w:hyperlink w:anchor="_Toc3235119" w:history="1">
+          <w:hyperlink w:anchor="_Toc3314347" w:history="1">
             <w:r>
               <w:rPr>
                 <w:rStyle w:val="Hipervnculo"/>
+                <w:b/>
                 <w:noProof/>
               </w:rPr>
               <w:t>Conclusiones:</w:t>
@@ -667,7 +674,7 @@
                 <w:noProof/>
                 <w:webHidden/>
               </w:rPr>
-              <w:instrText xml:space="preserve"> PAGEREF _Toc3235119 \h </w:instrText>
+              <w:instrText xml:space="preserve"> PAGEREF _Toc3314347 \h </w:instrText>
             </w:r>
             <w:r>
               <w:rPr>
@@ -687,7 +694,78 @@
                 <w:noProof/>
                 <w:webHidden/>
               </w:rPr>
-              <w:t>3</w:t>
+              <w:t>6</w:t>
+            </w:r>
+            <w:r>
+              <w:rPr>
+                <w:noProof/>
+                <w:webHidden/>
+              </w:rPr>
+              <w:fldChar w:fldCharType="end"/>
+            </w:r>
+          </w:hyperlink>
+        </w:p>
+        <w:p>
+          <w:pPr>
+            <w:pStyle w:val="TDC1"/>
+            <w:tabs>
+              <w:tab w:val="right" w:leader="dot" w:pos="8828"/>
+            </w:tabs>
+            <w:rPr>
+              <w:rFonts w:eastAsiaTheme="minorEastAsia"/>
+              <w:noProof/>
+              <w:lang w:eastAsia="es-CR"/>
+            </w:rPr>
+          </w:pPr>
+          <w:hyperlink w:anchor="_Toc3314348" w:history="1">
+            <w:r>
+              <w:rPr>
+                <w:rStyle w:val="Hipervnculo"/>
+                <w:b/>
+                <w:noProof/>
+              </w:rPr>
+              <w:t>Referencias:</w:t>
+            </w:r>
+            <w:r>
+              <w:rPr>
+                <w:noProof/>
+                <w:webHidden/>
+              </w:rPr>
+              <w:tab/>
+            </w:r>
+            <w:r>
+              <w:rPr>
+                <w:noProof/>
+                <w:webHidden/>
+              </w:rPr>
+              <w:fldChar w:fldCharType="begin"/>
+            </w:r>
+            <w:r>
+              <w:rPr>
+                <w:noProof/>
+                <w:webHidden/>
+              </w:rPr>
+              <w:instrText xml:space="preserve"> PAGEREF _Toc3314348 \h </w:instrText>
+            </w:r>
+            <w:r>
+              <w:rPr>
+                <w:noProof/>
+                <w:webHidden/>
+              </w:rPr>
+            </w:r>
+            <w:r>
+              <w:rPr>
+                <w:noProof/>
+                <w:webHidden/>
+              </w:rPr>
+              <w:fldChar w:fldCharType="separate"/>
+            </w:r>
+            <w:r>
+              <w:rPr>
+                <w:noProof/>
+                <w:webHidden/>
+              </w:rPr>
+              <w:t>6</w:t>
             </w:r>
             <w:r>
               <w:rPr>
@@ -749,7 +827,7 @@
           <w:b/>
         </w:rPr>
       </w:pPr>
-      <w:bookmarkStart w:id="0" w:name="_Toc3235115"/>
+      <w:bookmarkStart w:id="0" w:name="_Toc3314340"/>
       <w:r>
         <w:rPr>
           <w:b/>
@@ -760,15 +838,211 @@
         <w:rPr>
           <w:b/>
         </w:rPr>
-        <w:t>ntroducción</w:t>
-      </w:r>
+        <w:t>ntroducción:</w:t>
+      </w:r>
+      <w:bookmarkEnd w:id="0"/>
+    </w:p>
+    <w:p>
+      <w:pPr>
+        <w:pStyle w:val="Prrafodelista"/>
+        <w:outlineLvl w:val="0"/>
+      </w:pPr>
+      <w:r>
+        <w:tab/>
+      </w:r>
+      <w:bookmarkStart w:id="1" w:name="_Toc3314341"/>
+      <w:r>
+        <w:t>En esta tarea corta se elaborará un pro</w:t>
+      </w:r>
+      <w:r>
+        <w:t xml:space="preserve">grama en el cual se pondrá a prueba los conocimientos del estudiante para la aplicación de punteros en C++, se crearan los métodos de dos clases, las cuales corresponden a clases de listas enlazadas, la primer clase es una lista enlazada simple que recibe un elemento de tipo  T usando </w:t>
+      </w:r>
+      <w:proofErr w:type="spellStart"/>
+      <w:r>
+        <w:t>templates</w:t>
+      </w:r>
+      <w:proofErr w:type="spellEnd"/>
+      <w:r>
+        <w:t xml:space="preserve">, la segunda clase es muy similar a la primera, solo  que en el </w:t>
+      </w:r>
+      <w:proofErr w:type="spellStart"/>
+      <w:r>
+        <w:t>template</w:t>
+      </w:r>
+      <w:proofErr w:type="spellEnd"/>
+      <w:r>
+        <w:t xml:space="preserve"> recibe un N el cual será el numero de elementos que se puede guardar en un nodo.</w:t>
+      </w:r>
+      <w:bookmarkEnd w:id="1"/>
+      <w:r>
+        <w:t xml:space="preserve"> </w:t>
+      </w:r>
+    </w:p>
+    <w:p>
+      <w:pPr>
+        <w:pStyle w:val="Prrafodelista"/>
+        <w:outlineLvl w:val="0"/>
+      </w:pPr>
+      <w:bookmarkStart w:id="2" w:name="_Toc3314342"/>
+      <w:r>
+        <w:t>Como el trabajo es en un grupo de dos, los métodos de las dos clases se dividirán equitativamente.</w:t>
+      </w:r>
+      <w:bookmarkEnd w:id="2"/>
+    </w:p>
+    <w:p>
+      <w:pPr>
+        <w:pStyle w:val="Prrafodelista"/>
+        <w:outlineLvl w:val="0"/>
+      </w:pPr>
+      <w:bookmarkStart w:id="3" w:name="_Toc3314343"/>
+      <w:r>
+        <w:t xml:space="preserve">Para control de código se </w:t>
+      </w:r>
+      <w:proofErr w:type="gramStart"/>
+      <w:r>
+        <w:t>usara</w:t>
+      </w:r>
+      <w:proofErr w:type="gramEnd"/>
+      <w:r>
+        <w:t xml:space="preserve"> GitHub y el ambiente de desarrollo Visual Studio, de igual manera se tenia que investigar como vincular el proyecto de GitHub </w:t>
+      </w:r>
+      <w:r>
+        <w:t>con Visual Studio, para así tener una mayor comodidad a la hora de trabajar en grupo al mismo tiempo en un mismo proyecto</w:t>
+      </w:r>
+      <w:bookmarkEnd w:id="3"/>
+      <w:r>
+        <w:t>.</w:t>
+      </w:r>
+    </w:p>
+    <w:p>
+      <w:pPr>
+        <w:pStyle w:val="Prrafodelista"/>
+        <w:outlineLvl w:val="0"/>
+      </w:pPr>
+    </w:p>
+    <w:p>
+      <w:pPr>
+        <w:pStyle w:val="Prrafodelista"/>
+        <w:outlineLvl w:val="0"/>
+        <w:rPr>
+          <w:b/>
+        </w:rPr>
+      </w:pPr>
+      <w:bookmarkStart w:id="4" w:name="_Toc3314344"/>
+      <w:r>
+        <w:rPr>
+          <w:b/>
+        </w:rPr>
+        <w:t>Código</w:t>
+      </w:r>
+      <w:r>
+        <w:rPr>
+          <w:b/>
+        </w:rPr>
+        <w:t xml:space="preserve"> </w:t>
+      </w:r>
+      <w:r>
+        <w:rPr>
+          <w:b/>
+        </w:rPr>
+        <w:t>y</w:t>
+      </w:r>
+      <w:r>
+        <w:rPr>
+          <w:b/>
+        </w:rPr>
+        <w:t xml:space="preserve"> </w:t>
+      </w:r>
+      <w:r>
+        <w:rPr>
+          <w:b/>
+        </w:rPr>
+        <w:t>explicación</w:t>
+      </w:r>
+      <w:r>
+        <w:rPr>
+          <w:b/>
+        </w:rPr>
+        <w:t xml:space="preserve"> de clase </w:t>
+      </w:r>
+      <w:proofErr w:type="spellStart"/>
+      <w:r>
+        <w:rPr>
+          <w:b/>
+        </w:rPr>
+        <w:t>ListB</w:t>
+      </w:r>
+      <w:proofErr w:type="spellEnd"/>
       <w:r>
         <w:rPr>
           <w:b/>
         </w:rPr>
         <w:t>:</w:t>
       </w:r>
-      <w:bookmarkEnd w:id="0"/>
+      <w:bookmarkEnd w:id="4"/>
+    </w:p>
+    <w:p>
+      <w:pPr>
+        <w:pStyle w:val="Prrafodelista"/>
+        <w:outlineLvl w:val="0"/>
+        <w:rPr>
+          <w:b/>
+        </w:rPr>
+      </w:pPr>
+      <w:r>
+        <w:rPr>
+          <w:b/>
+          <w:noProof/>
+        </w:rPr>
+        <w:drawing>
+          <wp:inline distT="0" distB="0" distL="0" distR="0" wp14:anchorId="5C4256FD" wp14:editId="531B604B">
+            <wp:extent cx="5603240" cy="3157855"/>
+            <wp:effectExtent l="0" t="0" r="0" b="4445"/>
+            <wp:docPr id="9" name="Imagen 9"/>
+            <wp:cNvGraphicFramePr>
+              <a:graphicFrameLocks xmlns:a="http://schemas.openxmlformats.org/drawingml/2006/main" noChangeAspect="1"/>
+            </wp:cNvGraphicFramePr>
+            <a:graphic xmlns:a="http://schemas.openxmlformats.org/drawingml/2006/main">
+              <a:graphicData uri="http://schemas.openxmlformats.org/drawingml/2006/picture">
+                <pic:pic xmlns:pic="http://schemas.openxmlformats.org/drawingml/2006/picture">
+                  <pic:nvPicPr>
+                    <pic:cNvPr id="0" name="Picture 8"/>
+                    <pic:cNvPicPr>
+                      <a:picLocks noChangeAspect="1" noChangeArrowheads="1"/>
+                    </pic:cNvPicPr>
+                  </pic:nvPicPr>
+                  <pic:blipFill>
+                    <a:blip r:embed="rId9" cstate="print">
+                      <a:extLst>
+                        <a:ext uri="{28A0092B-C50C-407E-A947-70E740481C1C}">
+                          <a14:useLocalDpi xmlns:a14="http://schemas.microsoft.com/office/drawing/2010/main" val="0"/>
+                        </a:ext>
+                      </a:extLst>
+                    </a:blip>
+                    <a:srcRect/>
+                    <a:stretch>
+                      <a:fillRect/>
+                    </a:stretch>
+                  </pic:blipFill>
+                  <pic:spPr bwMode="auto">
+                    <a:xfrm>
+                      <a:off x="0" y="0"/>
+                      <a:ext cx="5603240" cy="3157855"/>
+                    </a:xfrm>
+                    <a:prstGeom prst="rect">
+                      <a:avLst/>
+                    </a:prstGeom>
+                    <a:noFill/>
+                    <a:ln>
+                      <a:noFill/>
+                    </a:ln>
+                  </pic:spPr>
+                </pic:pic>
+              </a:graphicData>
+            </a:graphic>
+          </wp:inline>
+        </w:drawing>
+      </w:r>
     </w:p>
     <w:p>
       <w:pPr>
@@ -777,20 +1051,117 @@
       </w:pPr>
       <w:r>
         <w:tab/>
-      </w:r>
-      <w:r>
-        <w:t>En esta tarea corta se elaborará un pro</w:t>
-      </w:r>
-      <w:r>
-        <w:t xml:space="preserve">grama en el cual se pondrá a prueba los conocimientos del estudiante para la aplicación de punteros en C++, se crearan los métodos de dos clases, las cuales corresponden a clases de listas enlazadas, la primer clase es una lista enlazada simple que recibe un elemento de tipo  T usando </w:t>
+        <w:t xml:space="preserve">A continuación, se mostrará </w:t>
+      </w:r>
+      <w:r>
+        <w:t xml:space="preserve">cada uno de los métodos de </w:t>
       </w:r>
       <w:proofErr w:type="spellStart"/>
       <w:r>
-        <w:t>templates</w:t>
+        <w:t>ListB</w:t>
       </w:r>
       <w:proofErr w:type="spellEnd"/>
       <w:r>
-        <w:t xml:space="preserve">, la segunda clase es muy similar a la primera, solo  que en el </w:t>
+        <w:t xml:space="preserve"> y la explicación del algoritmo:</w:t>
+      </w:r>
+    </w:p>
+    <w:p>
+      <w:pPr>
+        <w:pStyle w:val="Prrafodelista"/>
+        <w:outlineLvl w:val="0"/>
+      </w:pPr>
+      <w:r>
+        <w:t>Cuerpo de la clase:</w:t>
+      </w:r>
+    </w:p>
+    <w:p>
+      <w:pPr>
+        <w:pStyle w:val="Prrafodelista"/>
+        <w:outlineLvl w:val="0"/>
+        <w:rPr>
+          <w:noProof/>
+        </w:rPr>
+      </w:pPr>
+    </w:p>
+    <w:p>
+      <w:pPr>
+        <w:pStyle w:val="Prrafodelista"/>
+        <w:outlineLvl w:val="0"/>
+      </w:pPr>
+      <w:r>
+        <w:rPr>
+          <w:noProof/>
+        </w:rPr>
+        <w:lastRenderedPageBreak/>
+        <w:drawing>
+          <wp:inline distT="0" distB="0" distL="0" distR="0" wp14:anchorId="5958FF85" wp14:editId="291BDC5D">
+            <wp:extent cx="1704975" cy="2333625"/>
+            <wp:effectExtent l="0" t="0" r="9525" b="9525"/>
+            <wp:docPr id="2" name="Imagen 2"/>
+            <wp:cNvGraphicFramePr>
+              <a:graphicFrameLocks xmlns:a="http://schemas.openxmlformats.org/drawingml/2006/main" noChangeAspect="1"/>
+            </wp:cNvGraphicFramePr>
+            <a:graphic xmlns:a="http://schemas.openxmlformats.org/drawingml/2006/main">
+              <a:graphicData uri="http://schemas.openxmlformats.org/drawingml/2006/picture">
+                <pic:pic xmlns:pic="http://schemas.openxmlformats.org/drawingml/2006/picture">
+                  <pic:nvPicPr>
+                    <pic:cNvPr id="0" name="Picture 1"/>
+                    <pic:cNvPicPr>
+                      <a:picLocks noChangeAspect="1" noChangeArrowheads="1"/>
+                    </pic:cNvPicPr>
+                  </pic:nvPicPr>
+                  <pic:blipFill rotWithShape="1">
+                    <a:blip r:embed="rId10" cstate="print">
+                      <a:extLst>
+                        <a:ext uri="{28A0092B-C50C-407E-A947-70E740481C1C}">
+                          <a14:useLocalDpi xmlns:a14="http://schemas.microsoft.com/office/drawing/2010/main" val="0"/>
+                        </a:ext>
+                      </a:extLst>
+                    </a:blip>
+                    <a:srcRect l="3056" t="13897" r="66553" b="12085"/>
+                    <a:stretch/>
+                  </pic:blipFill>
+                  <pic:spPr bwMode="auto">
+                    <a:xfrm>
+                      <a:off x="0" y="0"/>
+                      <a:ext cx="1704975" cy="2333625"/>
+                    </a:xfrm>
+                    <a:prstGeom prst="rect">
+                      <a:avLst/>
+                    </a:prstGeom>
+                    <a:noFill/>
+                    <a:ln>
+                      <a:noFill/>
+                    </a:ln>
+                    <a:extLst>
+                      <a:ext uri="{53640926-AAD7-44D8-BBD7-CCE9431645EC}">
+                        <a14:shadowObscured xmlns:a14="http://schemas.microsoft.com/office/drawing/2010/main"/>
+                      </a:ext>
+                    </a:extLst>
+                  </pic:spPr>
+                </pic:pic>
+              </a:graphicData>
+            </a:graphic>
+          </wp:inline>
+        </w:drawing>
+      </w:r>
+    </w:p>
+    <w:p>
+      <w:pPr>
+        <w:pStyle w:val="Prrafodelista"/>
+        <w:outlineLvl w:val="0"/>
+      </w:pPr>
+    </w:p>
+    <w:p>
+      <w:pPr>
+        <w:pStyle w:val="Prrafodelista"/>
+        <w:outlineLvl w:val="0"/>
+      </w:pPr>
+      <w:r>
+        <w:tab/>
+      </w:r>
+      <w:r>
+        <w:t xml:space="preserve">Como podemos ver, utiliza un </w:t>
       </w:r>
       <w:proofErr w:type="spellStart"/>
       <w:r>
@@ -798,210 +1169,1127 @@
       </w:r>
       <w:proofErr w:type="spellEnd"/>
       <w:r>
-        <w:t xml:space="preserve"> recibe un N el cual será el numero de elementos que se puede guardar en un nodo. </w:t>
-      </w:r>
-    </w:p>
-    <w:p>
-      <w:pPr>
-        <w:pStyle w:val="Prrafodelista"/>
-        <w:outlineLvl w:val="0"/>
-      </w:pPr>
-      <w:r>
-        <w:t>Como el trabajo es en un grupo de dos, los métodos de las dos clases se dividirán equitativamente.</w:t>
-      </w:r>
-    </w:p>
-    <w:p>
-      <w:pPr>
-        <w:pStyle w:val="Prrafodelista"/>
-        <w:outlineLvl w:val="0"/>
-      </w:pPr>
-      <w:r>
-        <w:t xml:space="preserve">Para control de código se usara GitHub y el ambiente de desarrollo Visual Studio, de igual manera se tenia que investigar como vincular el proyecto de GitHub </w:t>
-      </w:r>
-      <w:r>
-        <w:t>con Visual Studio, para así tener una mayor comodidad a la hora de trabajar en grupo al mismo tiempo en un mismo proyecto</w:t>
-      </w:r>
-      <w:bookmarkStart w:id="1" w:name="_GoBack"/>
-      <w:bookmarkEnd w:id="1"/>
-    </w:p>
-    <w:p>
-      <w:pPr>
-        <w:pStyle w:val="Prrafodelista"/>
-        <w:outlineLvl w:val="0"/>
-        <w:rPr>
-          <w:b/>
-        </w:rPr>
-      </w:pPr>
-      <w:bookmarkStart w:id="2" w:name="_Toc3235116"/>
-      <w:r>
-        <w:rPr>
-          <w:b/>
-        </w:rPr>
-        <w:t>Código</w:t>
-      </w:r>
+        <w:t xml:space="preserve"> para el tipo de elemento que guardara en los nodos y un </w:t>
+      </w:r>
+      <w:proofErr w:type="spellStart"/>
+      <w:r>
+        <w:t>int</w:t>
+      </w:r>
+      <w:proofErr w:type="spellEnd"/>
+      <w:r>
+        <w:t xml:space="preserve"> que representaría la cantidad de elementos a guardar por nodo, la clase contiene el </w:t>
+      </w:r>
+      <w:proofErr w:type="spellStart"/>
+      <w:r>
+        <w:t>struct</w:t>
+      </w:r>
+      <w:proofErr w:type="spellEnd"/>
+      <w:r>
+        <w:t xml:space="preserve"> nodo</w:t>
+      </w:r>
+      <w:r>
+        <w:t>, su arreglo de elementos de tipo T, sus constructores</w:t>
+      </w:r>
+      <w:r>
+        <w:t xml:space="preserve">, </w:t>
+      </w:r>
+      <w:r>
+        <w:t xml:space="preserve">un </w:t>
+      </w:r>
+      <w:proofErr w:type="spellStart"/>
+      <w:r>
+        <w:t>boleano</w:t>
+      </w:r>
+      <w:proofErr w:type="spellEnd"/>
+      <w:r>
+        <w:t xml:space="preserve"> para saber si se </w:t>
+      </w:r>
+      <w:proofErr w:type="spellStart"/>
+      <w:r>
+        <w:t>lleno</w:t>
+      </w:r>
+      <w:proofErr w:type="spellEnd"/>
+      <w:r>
+        <w:t xml:space="preserve"> el nodo, </w:t>
+      </w:r>
+      <w:r>
+        <w:t>su puntero al inicio de la lista enlazada</w:t>
+      </w:r>
+      <w:r>
+        <w:t xml:space="preserve"> y un </w:t>
+      </w:r>
+      <w:proofErr w:type="spellStart"/>
+      <w:r>
+        <w:t>string</w:t>
+      </w:r>
+      <w:proofErr w:type="spellEnd"/>
+      <w:r>
+        <w:t xml:space="preserve"> nombre que hace referencia al nombre propio de la lista; más abajo están todos los métodos, </w:t>
+      </w:r>
+      <w:proofErr w:type="spellStart"/>
+      <w:r>
+        <w:t>contructor</w:t>
+      </w:r>
+      <w:proofErr w:type="spellEnd"/>
+      <w:r>
+        <w:t xml:space="preserve"> y destructor</w:t>
+      </w:r>
+      <w:r>
+        <w:t>.</w:t>
+      </w:r>
+    </w:p>
+    <w:p>
+      <w:pPr>
+        <w:pStyle w:val="Prrafodelista"/>
+        <w:outlineLvl w:val="0"/>
+      </w:pPr>
+    </w:p>
+    <w:p>
+      <w:pPr>
+        <w:pStyle w:val="Prrafodelista"/>
+        <w:outlineLvl w:val="0"/>
+      </w:pPr>
+      <w:r>
+        <w:t>Constructor:</w:t>
+      </w:r>
+    </w:p>
+    <w:p>
+      <w:pPr>
+        <w:pStyle w:val="Prrafodelista"/>
+        <w:outlineLvl w:val="0"/>
+        <w:rPr>
+          <w:noProof/>
+        </w:rPr>
+      </w:pPr>
+    </w:p>
+    <w:p>
+      <w:pPr>
+        <w:pStyle w:val="Prrafodelista"/>
+        <w:outlineLvl w:val="0"/>
+      </w:pPr>
+      <w:r>
+        <w:rPr>
+          <w:noProof/>
+        </w:rPr>
+        <w:drawing>
+          <wp:inline distT="0" distB="0" distL="0" distR="0" wp14:anchorId="04C18A83" wp14:editId="39F354A7">
+            <wp:extent cx="2191412" cy="717550"/>
+            <wp:effectExtent l="0" t="0" r="0" b="6350"/>
+            <wp:docPr id="3" name="Imagen 3"/>
+            <wp:cNvGraphicFramePr>
+              <a:graphicFrameLocks xmlns:a="http://schemas.openxmlformats.org/drawingml/2006/main" noChangeAspect="1"/>
+            </wp:cNvGraphicFramePr>
+            <a:graphic xmlns:a="http://schemas.openxmlformats.org/drawingml/2006/main">
+              <a:graphicData uri="http://schemas.openxmlformats.org/drawingml/2006/picture">
+                <pic:pic xmlns:pic="http://schemas.openxmlformats.org/drawingml/2006/picture">
+                  <pic:nvPicPr>
+                    <pic:cNvPr id="0" name="Picture 2"/>
+                    <pic:cNvPicPr>
+                      <a:picLocks noChangeAspect="1" noChangeArrowheads="1"/>
+                    </pic:cNvPicPr>
+                  </pic:nvPicPr>
+                  <pic:blipFill rotWithShape="1">
+                    <a:blip r:embed="rId11" cstate="print">
+                      <a:extLst>
+                        <a:ext uri="{28A0092B-C50C-407E-A947-70E740481C1C}">
+                          <a14:useLocalDpi xmlns:a14="http://schemas.microsoft.com/office/drawing/2010/main" val="0"/>
+                        </a:ext>
+                      </a:extLst>
+                    </a:blip>
+                    <a:srcRect l="6005" t="41284" r="54898" b="35939"/>
+                    <a:stretch/>
+                  </pic:blipFill>
+                  <pic:spPr bwMode="auto">
+                    <a:xfrm>
+                      <a:off x="0" y="0"/>
+                      <a:ext cx="2193168" cy="718125"/>
+                    </a:xfrm>
+                    <a:prstGeom prst="rect">
+                      <a:avLst/>
+                    </a:prstGeom>
+                    <a:noFill/>
+                    <a:ln>
+                      <a:noFill/>
+                    </a:ln>
+                    <a:extLst>
+                      <a:ext uri="{53640926-AAD7-44D8-BBD7-CCE9431645EC}">
+                        <a14:shadowObscured xmlns:a14="http://schemas.microsoft.com/office/drawing/2010/main"/>
+                      </a:ext>
+                    </a:extLst>
+                  </pic:spPr>
+                </pic:pic>
+              </a:graphicData>
+            </a:graphic>
+          </wp:inline>
+        </w:drawing>
+      </w:r>
+    </w:p>
+    <w:p>
+      <w:pPr>
+        <w:pStyle w:val="Prrafodelista"/>
+        <w:outlineLvl w:val="0"/>
+      </w:pPr>
+      <w:r>
+        <w:tab/>
+        <w:t>Aquí se inicializa la lista enlazada, su tamaño y su nombre propio.</w:t>
+      </w:r>
+    </w:p>
+    <w:p>
+      <w:pPr>
+        <w:pStyle w:val="Prrafodelista"/>
+        <w:outlineLvl w:val="0"/>
+      </w:pPr>
+    </w:p>
+    <w:p>
+      <w:pPr>
+        <w:pStyle w:val="Prrafodelista"/>
+        <w:outlineLvl w:val="0"/>
+      </w:pPr>
+      <w:r>
+        <w:t>Función que retorna el largo:</w:t>
+      </w:r>
+    </w:p>
+    <w:p>
+      <w:pPr>
+        <w:pStyle w:val="Prrafodelista"/>
+        <w:outlineLvl w:val="0"/>
+        <w:rPr>
+          <w:noProof/>
+        </w:rPr>
+      </w:pPr>
+    </w:p>
+    <w:p>
+      <w:pPr>
+        <w:pStyle w:val="Prrafodelista"/>
+        <w:outlineLvl w:val="0"/>
+      </w:pPr>
+      <w:r>
+        <w:rPr>
+          <w:noProof/>
+        </w:rPr>
+        <w:drawing>
+          <wp:inline distT="0" distB="0" distL="0" distR="0" wp14:anchorId="5FCE522A" wp14:editId="1B2BABA5">
+            <wp:extent cx="2175510" cy="274881"/>
+            <wp:effectExtent l="0" t="0" r="0" b="0"/>
+            <wp:docPr id="4" name="Imagen 4"/>
+            <wp:cNvGraphicFramePr>
+              <a:graphicFrameLocks xmlns:a="http://schemas.openxmlformats.org/drawingml/2006/main" noChangeAspect="1"/>
+            </wp:cNvGraphicFramePr>
+            <a:graphic xmlns:a="http://schemas.openxmlformats.org/drawingml/2006/main">
+              <a:graphicData uri="http://schemas.openxmlformats.org/drawingml/2006/picture">
+                <pic:pic xmlns:pic="http://schemas.openxmlformats.org/drawingml/2006/picture">
+                  <pic:nvPicPr>
+                    <pic:cNvPr id="0" name="Picture 3"/>
+                    <pic:cNvPicPr>
+                      <a:picLocks noChangeAspect="1" noChangeArrowheads="1"/>
+                    </pic:cNvPicPr>
+                  </pic:nvPicPr>
+                  <pic:blipFill rotWithShape="1">
+                    <a:blip r:embed="rId12" cstate="print">
+                      <a:extLst>
+                        <a:ext uri="{28A0092B-C50C-407E-A947-70E740481C1C}">
+                          <a14:useLocalDpi xmlns:a14="http://schemas.microsoft.com/office/drawing/2010/main" val="0"/>
+                        </a:ext>
+                      </a:extLst>
+                    </a:blip>
+                    <a:srcRect l="6101" t="51789" r="55098" b="39488"/>
+                    <a:stretch/>
+                  </pic:blipFill>
+                  <pic:spPr bwMode="auto">
+                    <a:xfrm>
+                      <a:off x="0" y="0"/>
+                      <a:ext cx="2176569" cy="275015"/>
+                    </a:xfrm>
+                    <a:prstGeom prst="rect">
+                      <a:avLst/>
+                    </a:prstGeom>
+                    <a:noFill/>
+                    <a:ln>
+                      <a:noFill/>
+                    </a:ln>
+                    <a:extLst>
+                      <a:ext uri="{53640926-AAD7-44D8-BBD7-CCE9431645EC}">
+                        <a14:shadowObscured xmlns:a14="http://schemas.microsoft.com/office/drawing/2010/main"/>
+                      </a:ext>
+                    </a:extLst>
+                  </pic:spPr>
+                </pic:pic>
+              </a:graphicData>
+            </a:graphic>
+          </wp:inline>
+        </w:drawing>
+      </w:r>
+    </w:p>
+    <w:p>
+      <w:pPr>
+        <w:pStyle w:val="Prrafodelista"/>
+        <w:outlineLvl w:val="0"/>
+      </w:pPr>
+      <w:r>
+        <w:tab/>
+        <w:t xml:space="preserve">Retorna un </w:t>
+      </w:r>
+      <w:proofErr w:type="spellStart"/>
+      <w:r>
+        <w:t>int</w:t>
+      </w:r>
+      <w:proofErr w:type="spellEnd"/>
+      <w:r>
+        <w:t xml:space="preserve"> con la información del largo que tiene la lista enlazada, no lo cuenta por nodos, si no por elementos guardados en cada uno de los nodos.</w:t>
+      </w:r>
+    </w:p>
+    <w:p>
+      <w:pPr>
+        <w:pStyle w:val="Prrafodelista"/>
+        <w:outlineLvl w:val="0"/>
+      </w:pPr>
+    </w:p>
+    <w:p>
+      <w:pPr>
+        <w:pStyle w:val="Prrafodelista"/>
+        <w:outlineLvl w:val="0"/>
+      </w:pPr>
+      <w:r>
+        <w:t>Función que mete al final de la lista:</w:t>
+      </w:r>
+    </w:p>
+    <w:p>
+      <w:pPr>
+        <w:pStyle w:val="Prrafodelista"/>
+        <w:outlineLvl w:val="0"/>
+        <w:rPr>
+          <w:noProof/>
+        </w:rPr>
+      </w:pPr>
+    </w:p>
+    <w:p>
+      <w:pPr>
+        <w:pStyle w:val="Prrafodelista"/>
+        <w:outlineLvl w:val="0"/>
+      </w:pPr>
+      <w:r>
+        <w:rPr>
+          <w:noProof/>
+        </w:rPr>
+        <w:lastRenderedPageBreak/>
+        <w:drawing>
+          <wp:inline distT="0" distB="0" distL="0" distR="0" wp14:anchorId="18B67F04" wp14:editId="6BAB58AC">
+            <wp:extent cx="2877185" cy="1884898"/>
+            <wp:effectExtent l="0" t="0" r="0" b="1270"/>
+            <wp:docPr id="5" name="Imagen 5"/>
+            <wp:cNvGraphicFramePr>
+              <a:graphicFrameLocks xmlns:a="http://schemas.openxmlformats.org/drawingml/2006/main" noChangeAspect="1"/>
+            </wp:cNvGraphicFramePr>
+            <a:graphic xmlns:a="http://schemas.openxmlformats.org/drawingml/2006/main">
+              <a:graphicData uri="http://schemas.openxmlformats.org/drawingml/2006/picture">
+                <pic:pic xmlns:pic="http://schemas.openxmlformats.org/drawingml/2006/picture">
+                  <pic:nvPicPr>
+                    <pic:cNvPr id="0" name="Picture 4"/>
+                    <pic:cNvPicPr>
+                      <a:picLocks noChangeAspect="1" noChangeArrowheads="1"/>
+                    </pic:cNvPicPr>
+                  </pic:nvPicPr>
+                  <pic:blipFill rotWithShape="1">
+                    <a:blip r:embed="rId13" cstate="print">
+                      <a:extLst>
+                        <a:ext uri="{28A0092B-C50C-407E-A947-70E740481C1C}">
+                          <a14:useLocalDpi xmlns:a14="http://schemas.microsoft.com/office/drawing/2010/main" val="0"/>
+                        </a:ext>
+                      </a:extLst>
+                    </a:blip>
+                    <a:srcRect l="4801" t="20106" r="43898" b="20095"/>
+                    <a:stretch/>
+                  </pic:blipFill>
+                  <pic:spPr bwMode="auto">
+                    <a:xfrm>
+                      <a:off x="0" y="0"/>
+                      <a:ext cx="2877788" cy="1885293"/>
+                    </a:xfrm>
+                    <a:prstGeom prst="rect">
+                      <a:avLst/>
+                    </a:prstGeom>
+                    <a:noFill/>
+                    <a:ln>
+                      <a:noFill/>
+                    </a:ln>
+                    <a:extLst>
+                      <a:ext uri="{53640926-AAD7-44D8-BBD7-CCE9431645EC}">
+                        <a14:shadowObscured xmlns:a14="http://schemas.microsoft.com/office/drawing/2010/main"/>
+                      </a:ext>
+                    </a:extLst>
+                  </pic:spPr>
+                </pic:pic>
+              </a:graphicData>
+            </a:graphic>
+          </wp:inline>
+        </w:drawing>
+      </w:r>
+    </w:p>
+    <w:p>
+      <w:pPr>
+        <w:pStyle w:val="Prrafodelista"/>
+        <w:outlineLvl w:val="0"/>
+      </w:pPr>
+    </w:p>
+    <w:p>
+      <w:pPr>
+        <w:pStyle w:val="Prrafodelista"/>
+        <w:outlineLvl w:val="0"/>
+      </w:pPr>
+      <w:r>
+        <w:tab/>
+        <w:t xml:space="preserve">En esta función, el algoritmo recorre todos los nodos, verificando si esta lleno o si es el ultimo nodo para posicionar el elemento, igual mente si el </w:t>
+      </w:r>
+      <w:r>
+        <w:t>último</w:t>
+      </w:r>
+      <w:r>
+        <w:t xml:space="preserve"> elemento que añadió hace el nodo lleno</w:t>
+      </w:r>
+      <w:r>
+        <w:t xml:space="preserve"> cambia el atributo a true, si recorre todos los nodos y no haya donde meter el valor, crea un nodo nuevo y agrega el valor, esta última opción funciona en el caso de que la lista este totalmente vacía.</w:t>
+      </w:r>
+    </w:p>
+    <w:p>
+      <w:pPr>
+        <w:pStyle w:val="Prrafodelista"/>
+        <w:outlineLvl w:val="0"/>
+      </w:pPr>
+    </w:p>
+    <w:p>
+      <w:pPr>
+        <w:pStyle w:val="Prrafodelista"/>
+        <w:outlineLvl w:val="0"/>
+      </w:pPr>
+    </w:p>
+    <w:p>
+      <w:pPr>
+        <w:pStyle w:val="Prrafodelista"/>
+        <w:outlineLvl w:val="0"/>
+      </w:pPr>
+    </w:p>
+    <w:p>
+      <w:pPr>
+        <w:pStyle w:val="Prrafodelista"/>
+        <w:outlineLvl w:val="0"/>
+      </w:pPr>
+    </w:p>
+    <w:p>
+      <w:pPr>
+        <w:pStyle w:val="Prrafodelista"/>
+        <w:outlineLvl w:val="0"/>
+      </w:pPr>
+    </w:p>
+    <w:p>
+      <w:pPr>
+        <w:pStyle w:val="Prrafodelista"/>
+        <w:outlineLvl w:val="0"/>
+      </w:pPr>
+    </w:p>
+    <w:p>
+      <w:pPr>
+        <w:pStyle w:val="Prrafodelista"/>
+        <w:outlineLvl w:val="0"/>
+      </w:pPr>
+    </w:p>
+    <w:p>
+      <w:pPr>
+        <w:pStyle w:val="Prrafodelista"/>
+        <w:outlineLvl w:val="0"/>
+      </w:pPr>
+    </w:p>
+    <w:p>
+      <w:pPr>
+        <w:pStyle w:val="Prrafodelista"/>
+        <w:outlineLvl w:val="0"/>
+      </w:pPr>
+    </w:p>
+    <w:p>
+      <w:pPr>
+        <w:pStyle w:val="Prrafodelista"/>
+        <w:outlineLvl w:val="0"/>
+      </w:pPr>
+    </w:p>
+    <w:p>
+      <w:pPr>
+        <w:pStyle w:val="Prrafodelista"/>
+        <w:outlineLvl w:val="0"/>
+      </w:pPr>
+    </w:p>
+    <w:p>
+      <w:pPr>
+        <w:pStyle w:val="Prrafodelista"/>
+        <w:outlineLvl w:val="0"/>
+      </w:pPr>
+    </w:p>
+    <w:p>
+      <w:pPr>
+        <w:pStyle w:val="Prrafodelista"/>
+        <w:outlineLvl w:val="0"/>
+      </w:pPr>
+    </w:p>
+    <w:p>
+      <w:pPr>
+        <w:pStyle w:val="Prrafodelista"/>
+        <w:outlineLvl w:val="0"/>
+      </w:pPr>
+    </w:p>
+    <w:p>
+      <w:pPr>
+        <w:pStyle w:val="Prrafodelista"/>
+        <w:outlineLvl w:val="0"/>
+      </w:pPr>
+      <w:r>
+        <w:t>Función eliminar en posición:</w:t>
+      </w:r>
+    </w:p>
+    <w:p>
+      <w:pPr>
+        <w:pStyle w:val="Prrafodelista"/>
+        <w:outlineLvl w:val="0"/>
+      </w:pPr>
+    </w:p>
+    <w:p>
+      <w:pPr>
+        <w:pStyle w:val="Prrafodelista"/>
+        <w:outlineLvl w:val="0"/>
+      </w:pPr>
+      <w:r>
+        <w:rPr>
+          <w:noProof/>
+        </w:rPr>
+        <w:drawing>
+          <wp:inline distT="0" distB="0" distL="0" distR="0" wp14:anchorId="6994CB26" wp14:editId="7864688F">
+            <wp:extent cx="2226310" cy="2221487"/>
+            <wp:effectExtent l="0" t="0" r="2540" b="7620"/>
+            <wp:docPr id="6" name="Imagen 6"/>
+            <wp:cNvGraphicFramePr>
+              <a:graphicFrameLocks xmlns:a="http://schemas.openxmlformats.org/drawingml/2006/main" noChangeAspect="1"/>
+            </wp:cNvGraphicFramePr>
+            <a:graphic xmlns:a="http://schemas.openxmlformats.org/drawingml/2006/main">
+              <a:graphicData uri="http://schemas.openxmlformats.org/drawingml/2006/picture">
+                <pic:pic xmlns:pic="http://schemas.openxmlformats.org/drawingml/2006/picture">
+                  <pic:nvPicPr>
+                    <pic:cNvPr id="0" name="Picture 5"/>
+                    <pic:cNvPicPr>
+                      <a:picLocks noChangeAspect="1" noChangeArrowheads="1"/>
+                    </pic:cNvPicPr>
+                  </pic:nvPicPr>
+                  <pic:blipFill rotWithShape="1">
+                    <a:blip r:embed="rId14" cstate="print">
+                      <a:extLst>
+                        <a:ext uri="{28A0092B-C50C-407E-A947-70E740481C1C}">
+                          <a14:useLocalDpi xmlns:a14="http://schemas.microsoft.com/office/drawing/2010/main" val="0"/>
+                        </a:ext>
+                      </a:extLst>
+                    </a:blip>
+                    <a:srcRect l="2501" t="13879" r="57798" b="15636"/>
+                    <a:stretch/>
+                  </pic:blipFill>
+                  <pic:spPr bwMode="auto">
+                    <a:xfrm>
+                      <a:off x="0" y="0"/>
+                      <a:ext cx="2227067" cy="2222242"/>
+                    </a:xfrm>
+                    <a:prstGeom prst="rect">
+                      <a:avLst/>
+                    </a:prstGeom>
+                    <a:noFill/>
+                    <a:ln>
+                      <a:noFill/>
+                    </a:ln>
+                    <a:extLst>
+                      <a:ext uri="{53640926-AAD7-44D8-BBD7-CCE9431645EC}">
+                        <a14:shadowObscured xmlns:a14="http://schemas.microsoft.com/office/drawing/2010/main"/>
+                      </a:ext>
+                    </a:extLst>
+                  </pic:spPr>
+                </pic:pic>
+              </a:graphicData>
+            </a:graphic>
+          </wp:inline>
+        </w:drawing>
+      </w:r>
+    </w:p>
+    <w:p>
+      <w:pPr>
+        <w:pStyle w:val="Prrafodelista"/>
+        <w:outlineLvl w:val="0"/>
+        <w:rPr>
+          <w:b/>
+        </w:rPr>
+      </w:pPr>
+      <w:bookmarkStart w:id="5" w:name="_Toc3314345"/>
+      <w:r>
+        <w:rPr>
+          <w:b/>
+        </w:rPr>
+        <w:lastRenderedPageBreak/>
+        <w:tab/>
+      </w:r>
+    </w:p>
+    <w:p>
+      <w:pPr>
+        <w:pStyle w:val="Prrafodelista"/>
+        <w:outlineLvl w:val="0"/>
+      </w:pPr>
+      <w:r>
+        <w:rPr>
+          <w:b/>
+        </w:rPr>
+        <w:tab/>
+      </w:r>
+      <w:r>
+        <w:t>Esta</w:t>
+      </w:r>
+      <w:r>
+        <w:t xml:space="preserve"> función encuentra el valor a eliminar, y recorre toda la lista hasta el ultimo elemento corriendo un lugar hacia adelante todos los valores, verifica si el ultimo nodo tiene un solo elemento para que al terminar el corrimiento sea eliminado. Al igual se hacen los casos de si esta vacío. Para la ubicación del nodo a eliminar se realiza una operación de modulo y de división con el atributo </w:t>
+      </w:r>
+      <w:proofErr w:type="spellStart"/>
+      <w:r>
+        <w:t>tam</w:t>
+      </w:r>
+      <w:proofErr w:type="spellEnd"/>
+      <w:r>
+        <w:t>, de tamaño, para saber cuantos nodos recorrer y en qué posición del nodo esta el elemento a eliminar.</w:t>
+      </w:r>
+    </w:p>
+    <w:p>
+      <w:pPr>
+        <w:pStyle w:val="Prrafodelista"/>
+        <w:outlineLvl w:val="0"/>
+      </w:pPr>
+    </w:p>
+    <w:p>
+      <w:pPr>
+        <w:pStyle w:val="Prrafodelista"/>
+        <w:outlineLvl w:val="0"/>
+      </w:pPr>
+      <w:r>
+        <w:t>Función elimina último elemento:</w:t>
+      </w:r>
+    </w:p>
+    <w:p>
+      <w:pPr>
+        <w:pStyle w:val="Prrafodelista"/>
+        <w:outlineLvl w:val="0"/>
+        <w:rPr>
+          <w:noProof/>
+        </w:rPr>
+      </w:pPr>
+    </w:p>
+    <w:p>
+      <w:pPr>
+        <w:pStyle w:val="Prrafodelista"/>
+        <w:outlineLvl w:val="0"/>
+        <w:rPr>
+          <w:noProof/>
+        </w:rPr>
+      </w:pPr>
+    </w:p>
+    <w:p>
+      <w:pPr>
+        <w:pStyle w:val="Prrafodelista"/>
+        <w:outlineLvl w:val="0"/>
+      </w:pPr>
+      <w:r>
+        <w:rPr>
+          <w:noProof/>
+        </w:rPr>
+        <w:drawing>
+          <wp:inline distT="0" distB="0" distL="0" distR="0" wp14:anchorId="07DFD48B" wp14:editId="49EF93D5">
+            <wp:extent cx="3492881" cy="2176242"/>
+            <wp:effectExtent l="0" t="0" r="0" b="0"/>
+            <wp:docPr id="7" name="Imagen 7"/>
+            <wp:cNvGraphicFramePr>
+              <a:graphicFrameLocks xmlns:a="http://schemas.openxmlformats.org/drawingml/2006/main" noChangeAspect="1"/>
+            </wp:cNvGraphicFramePr>
+            <a:graphic xmlns:a="http://schemas.openxmlformats.org/drawingml/2006/main">
+              <a:graphicData uri="http://schemas.openxmlformats.org/drawingml/2006/picture">
+                <pic:pic xmlns:pic="http://schemas.openxmlformats.org/drawingml/2006/picture">
+                  <pic:nvPicPr>
+                    <pic:cNvPr id="0" name="Picture 6"/>
+                    <pic:cNvPicPr>
+                      <a:picLocks noChangeAspect="1" noChangeArrowheads="1"/>
+                    </pic:cNvPicPr>
+                  </pic:nvPicPr>
+                  <pic:blipFill rotWithShape="1">
+                    <a:blip r:embed="rId15" cstate="print">
+                      <a:extLst>
+                        <a:ext uri="{28A0092B-C50C-407E-A947-70E740481C1C}">
+                          <a14:useLocalDpi xmlns:a14="http://schemas.microsoft.com/office/drawing/2010/main" val="0"/>
+                        </a:ext>
+                      </a:extLst>
+                    </a:blip>
+                    <a:srcRect l="2700" t="16196" r="34998" b="14739"/>
+                    <a:stretch/>
+                  </pic:blipFill>
+                  <pic:spPr bwMode="auto">
+                    <a:xfrm>
+                      <a:off x="0" y="0"/>
+                      <a:ext cx="3494906" cy="2177504"/>
+                    </a:xfrm>
+                    <a:prstGeom prst="rect">
+                      <a:avLst/>
+                    </a:prstGeom>
+                    <a:noFill/>
+                    <a:ln>
+                      <a:noFill/>
+                    </a:ln>
+                    <a:extLst>
+                      <a:ext uri="{53640926-AAD7-44D8-BBD7-CCE9431645EC}">
+                        <a14:shadowObscured xmlns:a14="http://schemas.microsoft.com/office/drawing/2010/main"/>
+                      </a:ext>
+                    </a:extLst>
+                  </pic:spPr>
+                </pic:pic>
+              </a:graphicData>
+            </a:graphic>
+          </wp:inline>
+        </w:drawing>
+      </w:r>
+    </w:p>
+    <w:p>
+      <w:pPr>
+        <w:pStyle w:val="Prrafodelista"/>
+        <w:outlineLvl w:val="0"/>
+        <w:rPr>
+          <w:b/>
+        </w:rPr>
+      </w:pPr>
+    </w:p>
+    <w:p>
+      <w:pPr>
+        <w:pStyle w:val="Prrafodelista"/>
+        <w:outlineLvl w:val="0"/>
+      </w:pPr>
+      <w:r>
+        <w:tab/>
+        <w:t xml:space="preserve">Esta </w:t>
+      </w:r>
+      <w:r>
+        <w:t>función llega hasta el ultimo nodo y pregunta si tiene un único elemento para eliminar el ultimo nodo, y si no elimina el ultimo elemento de ese nodo, al igual hace validaciones para lista vacía y para nodo cambiar lleno a false.</w:t>
+      </w:r>
+    </w:p>
+    <w:p>
+      <w:pPr>
+        <w:pStyle w:val="Prrafodelista"/>
+        <w:outlineLvl w:val="0"/>
+      </w:pPr>
+    </w:p>
+    <w:p>
+      <w:pPr>
+        <w:pStyle w:val="Prrafodelista"/>
+        <w:outlineLvl w:val="0"/>
+      </w:pPr>
+    </w:p>
+    <w:p>
+      <w:pPr>
+        <w:pStyle w:val="Prrafodelista"/>
+        <w:outlineLvl w:val="0"/>
+      </w:pPr>
+    </w:p>
+    <w:p>
+      <w:pPr>
+        <w:pStyle w:val="Prrafodelista"/>
+        <w:outlineLvl w:val="0"/>
+      </w:pPr>
+    </w:p>
+    <w:p>
+      <w:pPr>
+        <w:pStyle w:val="Prrafodelista"/>
+        <w:outlineLvl w:val="0"/>
+      </w:pPr>
+      <w:r>
+        <w:t>Función obtener primer elemento:</w:t>
+      </w:r>
+    </w:p>
+    <w:p>
+      <w:pPr>
+        <w:pStyle w:val="Prrafodelista"/>
+        <w:outlineLvl w:val="0"/>
+        <w:rPr>
+          <w:noProof/>
+        </w:rPr>
+      </w:pPr>
+    </w:p>
+    <w:p>
+      <w:pPr>
+        <w:pStyle w:val="Prrafodelista"/>
+        <w:outlineLvl w:val="0"/>
+      </w:pPr>
+      <w:r>
+        <w:rPr>
+          <w:noProof/>
+        </w:rPr>
+        <w:drawing>
+          <wp:inline distT="0" distB="0" distL="0" distR="0" wp14:anchorId="41640081" wp14:editId="5906C08F">
+            <wp:extent cx="2209165" cy="577812"/>
+            <wp:effectExtent l="0" t="0" r="635" b="0"/>
+            <wp:docPr id="8" name="Imagen 8"/>
+            <wp:cNvGraphicFramePr>
+              <a:graphicFrameLocks xmlns:a="http://schemas.openxmlformats.org/drawingml/2006/main" noChangeAspect="1"/>
+            </wp:cNvGraphicFramePr>
+            <a:graphic xmlns:a="http://schemas.openxmlformats.org/drawingml/2006/main">
+              <a:graphicData uri="http://schemas.openxmlformats.org/drawingml/2006/picture">
+                <pic:pic xmlns:pic="http://schemas.openxmlformats.org/drawingml/2006/picture">
+                  <pic:nvPicPr>
+                    <pic:cNvPr id="0" name="Picture 7"/>
+                    <pic:cNvPicPr>
+                      <a:picLocks noChangeAspect="1" noChangeArrowheads="1"/>
+                    </pic:cNvPicPr>
+                  </pic:nvPicPr>
+                  <pic:blipFill rotWithShape="1">
+                    <a:blip r:embed="rId16" cstate="print">
+                      <a:extLst>
+                        <a:ext uri="{28A0092B-C50C-407E-A947-70E740481C1C}">
+                          <a14:useLocalDpi xmlns:a14="http://schemas.microsoft.com/office/drawing/2010/main" val="0"/>
+                        </a:ext>
+                      </a:extLst>
+                    </a:blip>
+                    <a:srcRect l="4701" t="33815" r="55898" b="47849"/>
+                    <a:stretch/>
+                  </pic:blipFill>
+                  <pic:spPr bwMode="auto">
+                    <a:xfrm>
+                      <a:off x="0" y="0"/>
+                      <a:ext cx="2210182" cy="578078"/>
+                    </a:xfrm>
+                    <a:prstGeom prst="rect">
+                      <a:avLst/>
+                    </a:prstGeom>
+                    <a:noFill/>
+                    <a:ln>
+                      <a:noFill/>
+                    </a:ln>
+                    <a:extLst>
+                      <a:ext uri="{53640926-AAD7-44D8-BBD7-CCE9431645EC}">
+                        <a14:shadowObscured xmlns:a14="http://schemas.microsoft.com/office/drawing/2010/main"/>
+                      </a:ext>
+                    </a:extLst>
+                  </pic:spPr>
+                </pic:pic>
+              </a:graphicData>
+            </a:graphic>
+          </wp:inline>
+        </w:drawing>
+      </w:r>
+    </w:p>
+    <w:p>
+      <w:pPr>
+        <w:pStyle w:val="Prrafodelista"/>
+        <w:outlineLvl w:val="0"/>
+      </w:pPr>
+    </w:p>
+    <w:p>
+      <w:pPr>
+        <w:pStyle w:val="Prrafodelista"/>
+        <w:outlineLvl w:val="0"/>
+      </w:pPr>
+      <w:r>
+        <w:tab/>
+        <w:t>En esta función se pregunta si hay elementos y se guarda el primer elemento y si no retorna false.</w:t>
+      </w:r>
+    </w:p>
+    <w:p>
+      <w:pPr>
+        <w:pStyle w:val="Prrafodelista"/>
+        <w:outlineLvl w:val="0"/>
+      </w:pPr>
+    </w:p>
+    <w:p>
+      <w:pPr>
+        <w:pStyle w:val="Prrafodelista"/>
+        <w:outlineLvl w:val="0"/>
+      </w:pPr>
+    </w:p>
+    <w:p>
+      <w:pPr>
+        <w:pStyle w:val="Prrafodelista"/>
+        <w:outlineLvl w:val="0"/>
+      </w:pPr>
+    </w:p>
+    <w:p>
+      <w:pPr>
+        <w:pStyle w:val="Prrafodelista"/>
+        <w:outlineLvl w:val="0"/>
+      </w:pPr>
+    </w:p>
+    <w:p>
+      <w:pPr>
+        <w:pStyle w:val="Prrafodelista"/>
+        <w:outlineLvl w:val="0"/>
+      </w:pPr>
+    </w:p>
+    <w:p>
+      <w:pPr>
+        <w:pStyle w:val="Prrafodelista"/>
+        <w:outlineLvl w:val="0"/>
+      </w:pPr>
+      <w:r>
+        <w:lastRenderedPageBreak/>
+        <w:t>Función imprimir lista:</w:t>
+      </w:r>
+    </w:p>
+    <w:p>
+      <w:pPr>
+        <w:pStyle w:val="Prrafodelista"/>
+        <w:outlineLvl w:val="0"/>
+        <w:rPr>
+          <w:noProof/>
+        </w:rPr>
+      </w:pPr>
+    </w:p>
+    <w:p>
+      <w:pPr>
+        <w:pStyle w:val="Prrafodelista"/>
+        <w:outlineLvl w:val="0"/>
+      </w:pPr>
+      <w:r>
+        <w:rPr>
+          <w:noProof/>
+        </w:rPr>
+        <w:drawing>
+          <wp:inline distT="0" distB="0" distL="0" distR="0" wp14:anchorId="14282D1D" wp14:editId="51CBC9F8">
+            <wp:extent cx="2607589" cy="1907338"/>
+            <wp:effectExtent l="0" t="0" r="2540" b="0"/>
+            <wp:docPr id="10" name="Imagen 10"/>
+            <wp:cNvGraphicFramePr>
+              <a:graphicFrameLocks xmlns:a="http://schemas.openxmlformats.org/drawingml/2006/main" noChangeAspect="1"/>
+            </wp:cNvGraphicFramePr>
+            <a:graphic xmlns:a="http://schemas.openxmlformats.org/drawingml/2006/main">
+              <a:graphicData uri="http://schemas.openxmlformats.org/drawingml/2006/picture">
+                <pic:pic xmlns:pic="http://schemas.openxmlformats.org/drawingml/2006/picture">
+                  <pic:nvPicPr>
+                    <pic:cNvPr id="0" name="Picture 9"/>
+                    <pic:cNvPicPr>
+                      <a:picLocks noChangeAspect="1" noChangeArrowheads="1"/>
+                    </pic:cNvPicPr>
+                  </pic:nvPicPr>
+                  <pic:blipFill rotWithShape="1">
+                    <a:blip r:embed="rId9" cstate="print">
+                      <a:extLst>
+                        <a:ext uri="{28A0092B-C50C-407E-A947-70E740481C1C}">
+                          <a14:useLocalDpi xmlns:a14="http://schemas.microsoft.com/office/drawing/2010/main" val="0"/>
+                        </a:ext>
+                      </a:extLst>
+                    </a:blip>
+                    <a:srcRect l="4800" t="21179" r="48698" b="18301"/>
+                    <a:stretch/>
+                  </pic:blipFill>
+                  <pic:spPr bwMode="auto">
+                    <a:xfrm>
+                      <a:off x="0" y="0"/>
+                      <a:ext cx="2608563" cy="1908051"/>
+                    </a:xfrm>
+                    <a:prstGeom prst="rect">
+                      <a:avLst/>
+                    </a:prstGeom>
+                    <a:noFill/>
+                    <a:ln>
+                      <a:noFill/>
+                    </a:ln>
+                    <a:extLst>
+                      <a:ext uri="{53640926-AAD7-44D8-BBD7-CCE9431645EC}">
+                        <a14:shadowObscured xmlns:a14="http://schemas.microsoft.com/office/drawing/2010/main"/>
+                      </a:ext>
+                    </a:extLst>
+                  </pic:spPr>
+                </pic:pic>
+              </a:graphicData>
+            </a:graphic>
+          </wp:inline>
+        </w:drawing>
+      </w:r>
+    </w:p>
+    <w:p>
+      <w:pPr>
+        <w:pStyle w:val="Prrafodelista"/>
+        <w:outlineLvl w:val="0"/>
+      </w:pPr>
+    </w:p>
+    <w:p>
+      <w:pPr>
+        <w:pStyle w:val="Prrafodelista"/>
+        <w:outlineLvl w:val="0"/>
+      </w:pPr>
+      <w:r>
+        <w:tab/>
+      </w:r>
+      <w:r>
+        <w:t xml:space="preserve">Esta función saca la cantidad de nodos </w:t>
+      </w:r>
+      <w:r>
+        <w:t>de acuerdo con</w:t>
+      </w:r>
+      <w:r>
+        <w:t xml:space="preserve"> el tamaño con una división, y </w:t>
+      </w:r>
+      <w:r>
+        <w:t>de acuerdo con</w:t>
+      </w:r>
+      <w:r>
+        <w:t xml:space="preserve"> eso recorre con un </w:t>
+      </w:r>
+      <w:proofErr w:type="spellStart"/>
+      <w:r>
+        <w:t>for</w:t>
+      </w:r>
+      <w:proofErr w:type="spellEnd"/>
+      <w:r>
+        <w:t xml:space="preserve"> imprimiendo por cada renglón todos los elementos de un nodo, igual hace las validaciones para cuando </w:t>
+      </w:r>
+      <w:proofErr w:type="spellStart"/>
+      <w:r>
+        <w:t>esta</w:t>
+      </w:r>
+      <w:proofErr w:type="spellEnd"/>
+      <w:r>
+        <w:t xml:space="preserve"> vacío.</w:t>
+      </w:r>
+    </w:p>
+    <w:p>
+      <w:pPr>
+        <w:pStyle w:val="Prrafodelista"/>
+        <w:outlineLvl w:val="0"/>
+      </w:pPr>
+    </w:p>
+    <w:p>
+      <w:pPr>
+        <w:pStyle w:val="Prrafodelista"/>
+        <w:outlineLvl w:val="0"/>
+        <w:rPr>
+          <w:b/>
+        </w:rPr>
+      </w:pPr>
+      <w:r>
+        <w:rPr>
+          <w:b/>
+        </w:rPr>
+        <w:t>U</w:t>
+      </w:r>
+      <w:r>
+        <w:rPr>
+          <w:b/>
+        </w:rPr>
+        <w:t>so y aplicaci</w:t>
+      </w:r>
+      <w:r>
+        <w:rPr>
+          <w:b/>
+        </w:rPr>
+        <w:t>ó</w:t>
+      </w:r>
+      <w:r>
+        <w:rPr>
+          <w:b/>
+        </w:rPr>
+        <w:t>n de GitHub con Visual Studio:</w:t>
+      </w:r>
+      <w:bookmarkEnd w:id="5"/>
+    </w:p>
+    <w:p>
+      <w:pPr>
+        <w:pStyle w:val="Prrafodelista"/>
+        <w:outlineLvl w:val="0"/>
+        <w:rPr>
+          <w:u w:val="single"/>
+        </w:rPr>
+      </w:pPr>
+    </w:p>
+    <w:p>
+      <w:pPr>
+        <w:pStyle w:val="Prrafodelista"/>
+        <w:outlineLvl w:val="0"/>
+        <w:rPr>
+          <w:b/>
+        </w:rPr>
+      </w:pPr>
+      <w:bookmarkStart w:id="6" w:name="_Toc3314346"/>
+      <w:r>
+        <w:rPr>
+          <w:b/>
+        </w:rPr>
+        <w:t>Resultados Obtenidos:</w:t>
+      </w:r>
+      <w:bookmarkEnd w:id="6"/>
+    </w:p>
+    <w:p>
+      <w:pPr>
+        <w:pStyle w:val="Prrafodelista"/>
+        <w:outlineLvl w:val="0"/>
+      </w:pPr>
+      <w:r>
+        <w:tab/>
+        <w:t xml:space="preserve">Se abordo cada problema con éxito, haciendo una buena </w:t>
+      </w:r>
+      <w:r>
+        <w:t>estrategia de pruebas para cada uno de los métodos de la clase, los métodos funcionan de la mejor manera.</w:t>
+      </w:r>
+    </w:p>
+    <w:p>
+      <w:pPr>
+        <w:pStyle w:val="Prrafodelista"/>
+        <w:outlineLvl w:val="0"/>
+        <w:rPr>
+          <w:b/>
+        </w:rPr>
+      </w:pPr>
+      <w:bookmarkStart w:id="7" w:name="_Toc3314347"/>
+      <w:r>
+        <w:rPr>
+          <w:b/>
+        </w:rPr>
+        <w:t>Conclusiones:</w:t>
+      </w:r>
+      <w:bookmarkEnd w:id="7"/>
       <w:r>
         <w:rPr>
           <w:b/>
         </w:rPr>
         <w:t xml:space="preserve"> </w:t>
       </w:r>
-      <w:r>
-        <w:rPr>
-          <w:b/>
-        </w:rPr>
-        <w:t>y</w:t>
-      </w:r>
-      <w:r>
-        <w:rPr>
-          <w:b/>
-        </w:rPr>
-        <w:t xml:space="preserve"> </w:t>
-      </w:r>
-      <w:r>
-        <w:rPr>
-          <w:b/>
-        </w:rPr>
-        <w:t>explicación</w:t>
-      </w:r>
-      <w:r>
-        <w:rPr>
-          <w:b/>
-        </w:rPr>
-        <w:t xml:space="preserve"> de clase </w:t>
-      </w:r>
-      <w:proofErr w:type="spellStart"/>
-      <w:r>
-        <w:rPr>
-          <w:b/>
-        </w:rPr>
-        <w:t>ListB</w:t>
-      </w:r>
-      <w:proofErr w:type="spellEnd"/>
-      <w:r>
-        <w:rPr>
-          <w:b/>
-        </w:rPr>
-        <w:t>:</w:t>
-      </w:r>
-      <w:bookmarkEnd w:id="2"/>
-    </w:p>
-    <w:p>
-      <w:pPr>
-        <w:pStyle w:val="Prrafodelista"/>
-        <w:outlineLvl w:val="0"/>
-        <w:rPr>
-          <w:u w:val="single"/>
-        </w:rPr>
-      </w:pPr>
-    </w:p>
-    <w:p>
-      <w:pPr>
-        <w:pStyle w:val="Prrafodelista"/>
-        <w:outlineLvl w:val="0"/>
-        <w:rPr>
-          <w:b/>
-        </w:rPr>
-      </w:pPr>
-      <w:bookmarkStart w:id="3" w:name="_Toc3235117"/>
-      <w:r>
-        <w:rPr>
-          <w:b/>
-        </w:rPr>
-        <w:t>U</w:t>
-      </w:r>
-      <w:r>
-        <w:rPr>
-          <w:b/>
-        </w:rPr>
-        <w:t>so y aplicaci</w:t>
-      </w:r>
-      <w:r>
-        <w:rPr>
-          <w:b/>
-        </w:rPr>
-        <w:t>ó</w:t>
-      </w:r>
-      <w:r>
-        <w:rPr>
-          <w:b/>
-        </w:rPr>
-        <w:t>n de GitHub con Visual Studio:</w:t>
-      </w:r>
-      <w:bookmarkEnd w:id="3"/>
-    </w:p>
-    <w:p>
-      <w:pPr>
-        <w:pStyle w:val="Prrafodelista"/>
-        <w:outlineLvl w:val="0"/>
-        <w:rPr>
-          <w:u w:val="single"/>
-        </w:rPr>
-      </w:pPr>
-    </w:p>
-    <w:p>
-      <w:pPr>
-        <w:pStyle w:val="Prrafodelista"/>
-        <w:outlineLvl w:val="0"/>
-        <w:rPr>
-          <w:b/>
-        </w:rPr>
-      </w:pPr>
-      <w:bookmarkStart w:id="4" w:name="_Toc3235118"/>
-      <w:r>
-        <w:rPr>
-          <w:b/>
-        </w:rPr>
-        <w:t>Resultados Obtenidos:</w:t>
-      </w:r>
-      <w:bookmarkEnd w:id="4"/>
-    </w:p>
-    <w:p>
-      <w:pPr>
-        <w:pStyle w:val="Prrafodelista"/>
-        <w:outlineLvl w:val="0"/>
-      </w:pPr>
-    </w:p>
-    <w:p>
-      <w:pPr>
-        <w:pStyle w:val="Prrafodelista"/>
-        <w:outlineLvl w:val="0"/>
-        <w:rPr>
-          <w:b/>
-        </w:rPr>
-      </w:pPr>
-      <w:bookmarkStart w:id="5" w:name="_Toc3235119"/>
-      <w:r>
-        <w:rPr>
-          <w:b/>
-        </w:rPr>
-        <w:t>Conclusiones:</w:t>
-      </w:r>
-      <w:bookmarkEnd w:id="5"/>
-      <w:r>
-        <w:rPr>
-          <w:b/>
-        </w:rPr>
-        <w:t xml:space="preserve"> </w:t>
-      </w:r>
-    </w:p>
-    <w:p>
-      <w:pPr>
-        <w:pStyle w:val="Prrafodelista"/>
-        <w:rPr>
-          <w:u w:val="single"/>
-        </w:rPr>
-      </w:pPr>
-    </w:p>
-    <w:p>
-      <w:pPr>
-        <w:rPr>
-          <w:u w:val="single"/>
-        </w:rPr>
-      </w:pPr>
+    </w:p>
+    <w:p>
+      <w:pPr>
+        <w:pStyle w:val="Prrafodelista"/>
+        <w:outlineLvl w:val="0"/>
+      </w:pPr>
+      <w:r>
+        <w:rPr>
+          <w:b/>
+        </w:rPr>
+        <w:tab/>
+      </w:r>
+      <w:r>
+        <w:t xml:space="preserve">Se </w:t>
+      </w:r>
+      <w:r>
+        <w:t>practico los punteros en C++, de esta manera se pudo ver los errores comunes que se cometen a la hora de programar, y también una mejor manera de implementarlos o usarlos</w:t>
+      </w:r>
+      <w:bookmarkStart w:id="8" w:name="_GoBack"/>
+      <w:bookmarkEnd w:id="8"/>
+    </w:p>
+    <w:p>
+      <w:pPr>
+        <w:pStyle w:val="Prrafodelista"/>
+        <w:outlineLvl w:val="0"/>
+        <w:rPr>
+          <w:b/>
+        </w:rPr>
+      </w:pPr>
+      <w:bookmarkStart w:id="9" w:name="_Toc3314348"/>
+      <w:r>
+        <w:rPr>
+          <w:b/>
+        </w:rPr>
+        <w:t>Referencias:</w:t>
+      </w:r>
+      <w:bookmarkEnd w:id="9"/>
     </w:p>
     <w:p/>
     <w:sectPr>
-      <w:footerReference w:type="default" r:id="rId9"/>
+      <w:footerReference w:type="default" r:id="rId17"/>
       <w:pgSz w:w="12240" w:h="15840"/>
       <w:pgMar w:top="1417" w:right="1701" w:bottom="1417" w:left="1701" w:header="708" w:footer="708" w:gutter="0"/>
       <w:pgNumType w:start="1"/>
@@ -1047,6 +2335,7 @@
         <w:docPartUnique/>
       </w:docPartObj>
     </w:sdtPr>
+    <w:sdtEndPr/>
     <w:sdtContent>
       <w:p>
         <w:pPr>
@@ -2101,7 +3390,7 @@
 </file>
 
 <file path=customXml/itemProps1.xml><?xml version="1.0" encoding="utf-8"?>
-<ds:datastoreItem xmlns:ds="http://schemas.openxmlformats.org/officeDocument/2006/customXml" ds:itemID="{6D40A592-1B9F-4170-8E23-86E1226D3C00}">
+<ds:datastoreItem xmlns:ds="http://schemas.openxmlformats.org/officeDocument/2006/customXml" ds:itemID="{9D5C0341-09E6-48A6-9D7D-F2CF2820AC33}">
   <ds:schemaRefs>
     <ds:schemaRef ds:uri="http://schemas.openxmlformats.org/officeDocument/2006/bibliography"/>
   </ds:schemaRefs>

</xml_diff>